<commit_message>
Actualizando la presentacion de PxQ
</commit_message>
<xml_diff>
--- a/Assets/7545 - Carpeta Final.docx
+++ b/Assets/7545 - Carpeta Final.docx
@@ -10743,7 +10743,7 @@
           <w:noProof/>
         </w:rPr>
         <w:drawing>
-          <wp:anchor distT="0" distB="0" distL="0" distR="0" simplePos="0" relativeHeight="251658240" behindDoc="1" locked="0" layoutInCell="1" allowOverlap="1" wp14:anchorId="4C85B5EC" wp14:editId="40A0F042">
+          <wp:anchor distT="0" distB="0" distL="0" distR="0" simplePos="0" relativeHeight="251658240" behindDoc="1" locked="0" layoutInCell="1" allowOverlap="1" wp14:anchorId="64091845" wp14:editId="4BF4EDC6">
             <wp:simplePos x="0" y="0"/>
             <wp:positionH relativeFrom="character">
               <wp:posOffset>15240</wp:posOffset>
@@ -10810,7 +10810,7 @@
         </w:rPr>
         <w:lastRenderedPageBreak/>
         <w:drawing>
-          <wp:anchor distT="0" distB="0" distL="0" distR="0" simplePos="0" relativeHeight="251659264" behindDoc="0" locked="0" layoutInCell="1" allowOverlap="1" wp14:anchorId="792DDF6D" wp14:editId="6FE1556D">
+          <wp:anchor distT="0" distB="0" distL="0" distR="0" simplePos="0" relativeHeight="251659264" behindDoc="0" locked="0" layoutInCell="1" allowOverlap="1" wp14:anchorId="0E52B58D" wp14:editId="160B95ED">
             <wp:simplePos x="0" y="0"/>
             <wp:positionH relativeFrom="character">
               <wp:posOffset>192405</wp:posOffset>
@@ -25691,7 +25691,7 @@
           <w:lang w:eastAsia="es-AR"/>
         </w:rPr>
         <w:drawing>
-          <wp:anchor distT="0" distB="0" distL="0" distR="0" simplePos="0" relativeHeight="2" behindDoc="0" locked="0" layoutInCell="1" allowOverlap="1" wp14:anchorId="70B7E8DF" wp14:editId="5A6D95C4">
+          <wp:anchor distT="0" distB="0" distL="0" distR="0" simplePos="0" relativeHeight="2" behindDoc="0" locked="0" layoutInCell="1" allowOverlap="1" wp14:anchorId="5583654F" wp14:editId="2CD27B17">
             <wp:simplePos x="0" y="0"/>
             <wp:positionH relativeFrom="character">
               <wp:posOffset>0</wp:posOffset>
@@ -25764,7 +25764,7 @@
         </w:rPr>
         <w:lastRenderedPageBreak/>
         <w:drawing>
-          <wp:inline distT="0" distB="0" distL="0" distR="0" wp14:anchorId="391769A1" wp14:editId="523C0EC4">
+          <wp:inline distT="0" distB="0" distL="0" distR="0" wp14:anchorId="21C8F0B5" wp14:editId="34C710F1">
             <wp:extent cx="3094990" cy="3580130"/>
             <wp:effectExtent l="0" t="0" r="0" b="0"/>
             <wp:docPr id="5" name="Picture" descr="C:\Users\SEBAS\Desktop\04cedc83.png"/>
@@ -25828,7 +25828,7 @@
           <w:lang w:eastAsia="es-AR"/>
         </w:rPr>
         <w:drawing>
-          <wp:inline distT="0" distB="0" distL="0" distR="0" wp14:anchorId="650F67C4" wp14:editId="1B0CBFFE">
+          <wp:inline distT="0" distB="0" distL="0" distR="0" wp14:anchorId="53E1C870" wp14:editId="17D35731">
             <wp:extent cx="5612130" cy="3968115"/>
             <wp:effectExtent l="0" t="0" r="0" b="0"/>
             <wp:docPr id="6" name="Picture"/>
@@ -25933,7 +25933,7 @@
           <w:lang w:eastAsia="es-AR"/>
         </w:rPr>
         <w:drawing>
-          <wp:inline distT="0" distB="0" distL="0" distR="0" wp14:anchorId="532E3B6E" wp14:editId="2FAAC1BB">
+          <wp:inline distT="0" distB="0" distL="0" distR="0" wp14:anchorId="21C4B8DC" wp14:editId="12F4A365">
             <wp:extent cx="5612130" cy="3108325"/>
             <wp:effectExtent l="0" t="0" r="0" b="0"/>
             <wp:docPr id="7" name="Picture"/>
@@ -25994,7 +25994,7 @@
           <w:lang w:eastAsia="es-AR"/>
         </w:rPr>
         <w:drawing>
-          <wp:inline distT="0" distB="0" distL="0" distR="0" wp14:anchorId="44D6E372" wp14:editId="02E07551">
+          <wp:inline distT="0" distB="0" distL="0" distR="0" wp14:anchorId="4E2D1A81" wp14:editId="335EA546">
             <wp:extent cx="5612130" cy="3108325"/>
             <wp:effectExtent l="0" t="0" r="0" b="0"/>
             <wp:docPr id="8" name="Picture"/>
@@ -26187,7 +26187,7 @@
           <w:lang w:eastAsia="es-AR"/>
         </w:rPr>
         <w:drawing>
-          <wp:inline distT="0" distB="0" distL="0" distR="0" wp14:anchorId="7801634A" wp14:editId="684AF6EF">
+          <wp:inline distT="0" distB="0" distL="0" distR="0" wp14:anchorId="50F7432C" wp14:editId="38D8D988">
             <wp:extent cx="5612130" cy="3397250"/>
             <wp:effectExtent l="0" t="0" r="0" b="0"/>
             <wp:docPr id="9" name="Picture"/>
@@ -31930,7 +31930,7 @@
           <w:noProof/>
         </w:rPr>
         <w:drawing>
-          <wp:inline distT="0" distB="0" distL="0" distR="0" wp14:anchorId="149BDBFC" wp14:editId="3A530FC4">
+          <wp:inline distT="0" distB="0" distL="0" distR="0" wp14:anchorId="721E1B7B" wp14:editId="08113F2A">
             <wp:extent cx="5391150" cy="2304415"/>
             <wp:effectExtent l="0" t="0" r="0" b="0"/>
             <wp:docPr id="10" name="Picture" descr="C:\Documents and Settings\Sebas\Mis documentos\FIUBA\75.45 - Taller I\Repositorio\Prototipo Papel\Consultar baños.png"/>
@@ -31998,7 +31998,7 @@
           <w:noProof/>
         </w:rPr>
         <w:drawing>
-          <wp:inline distT="0" distB="0" distL="0" distR="0" wp14:anchorId="189997B3" wp14:editId="575D5D3B">
+          <wp:inline distT="0" distB="0" distL="0" distR="0" wp14:anchorId="18B0DCF1" wp14:editId="5418C33F">
             <wp:extent cx="5400675" cy="2238375"/>
             <wp:effectExtent l="0" t="0" r="0" b="0"/>
             <wp:docPr id="11" name="Picture" descr="C:\Documents and Settings\Sebas\Mis documentos\FIUBA\75.45 - Taller I\Repositorio\Prototipo Papel\Edicion.png"/>
@@ -32067,7 +32067,7 @@
           <w:noProof/>
         </w:rPr>
         <w:drawing>
-          <wp:inline distT="0" distB="0" distL="0" distR="0" wp14:anchorId="5D687691" wp14:editId="0B997C1C">
+          <wp:inline distT="0" distB="0" distL="0" distR="0" wp14:anchorId="55071C7B" wp14:editId="0CDC774C">
             <wp:extent cx="5400675" cy="2295525"/>
             <wp:effectExtent l="0" t="0" r="0" b="0"/>
             <wp:docPr id="12" name="Picture" descr="C:\Documents and Settings\Sebas\Mis documentos\FIUBA\75.45 - Taller I\Repositorio\Prototipo Papel\Ver baños.png"/>
@@ -32136,7 +32136,7 @@
           <w:noProof/>
         </w:rPr>
         <w:drawing>
-          <wp:inline distT="0" distB="0" distL="0" distR="0" wp14:anchorId="6F2F99EF" wp14:editId="103166A1">
+          <wp:inline distT="0" distB="0" distL="0" distR="0" wp14:anchorId="00D96592" wp14:editId="2F1A460A">
             <wp:extent cx="5400675" cy="2981325"/>
             <wp:effectExtent l="0" t="0" r="0" b="0"/>
             <wp:docPr id="13" name="Picture" descr="C:\Documents and Settings\Sebas\Mis documentos\FIUBA\75.45 - Taller I\Repositorio\Prototipo Papel\Comentarios.png"/>
@@ -32204,7 +32204,7 @@
           <w:noProof/>
         </w:rPr>
         <w:drawing>
-          <wp:inline distT="0" distB="0" distL="0" distR="0" wp14:anchorId="7AF1B261" wp14:editId="255521C2">
+          <wp:inline distT="0" distB="0" distL="0" distR="0" wp14:anchorId="1DFDC9B9" wp14:editId="2C308641">
             <wp:extent cx="5391150" cy="3400425"/>
             <wp:effectExtent l="0" t="0" r="0" b="0"/>
             <wp:docPr id="14" name="Picture" descr="C:\Documents and Settings\Sebas\Mis documentos\FIUBA\75.45 - Taller I\Repositorio\Prototipo Papel\ver fotos.png"/>
@@ -32305,7 +32305,14 @@
           <w:sz w:val="26"/>
           <w:szCs w:val="26"/>
         </w:rPr>
-        <w:t>Ganancias</w:t>
+        <w:t>Ingreso</w:t>
+      </w:r>
+      <w:r>
+        <w:rPr>
+          <w:sz w:val="26"/>
+          <w:szCs w:val="26"/>
+        </w:rPr>
+        <w:t>s</w:t>
       </w:r>
       <w:bookmarkEnd w:id="208"/>
     </w:p>
@@ -32320,7 +32327,10 @@
       </w:pPr>
       <w:bookmarkStart w:id="209" w:name="_Toc362718900"/>
       <w:r>
-        <w:t>Ganancias por impresión de publicidad:</w:t>
+        <w:t>Ingreso</w:t>
+      </w:r>
+      <w:r>
+        <w:t>s por impresión de publicidad:</w:t>
       </w:r>
       <w:bookmarkEnd w:id="209"/>
     </w:p>
@@ -32400,17 +32410,18 @@
         </w:rPr>
         <w:t xml:space="preserve"> * mil</w:t>
       </w:r>
-      <w:bookmarkStart w:id="210" w:name="_GoBack"/>
-      <w:bookmarkEnd w:id="210"/>
     </w:p>
     <w:p/>
     <w:p>
       <w:pPr>
         <w:pStyle w:val="Heading3"/>
       </w:pPr>
-      <w:bookmarkStart w:id="211" w:name="_Toc362718901"/>
-      <w:r>
-        <w:t xml:space="preserve">Ganancias por </w:t>
+      <w:bookmarkStart w:id="210" w:name="_Toc362718901"/>
+      <w:r>
+        <w:t>Ingreso</w:t>
+      </w:r>
+      <w:r>
+        <w:t xml:space="preserve">s por </w:t>
       </w:r>
       <w:proofErr w:type="spellStart"/>
       <w:r>
@@ -32420,7 +32431,7 @@
       <w:r>
         <w:t xml:space="preserve"> en publicidad:</w:t>
       </w:r>
-      <w:bookmarkEnd w:id="211"/>
+      <w:bookmarkEnd w:id="210"/>
     </w:p>
     <w:p>
       <w:pPr>
@@ -32544,7 +32555,15 @@
           <w:bCs/>
           <w:color w:val="000000"/>
         </w:rPr>
-        <w:t xml:space="preserve">Ganancia por </w:t>
+        <w:t>Ingreso</w:t>
+      </w:r>
+      <w:r>
+        <w:rPr>
+          <w:b/>
+          <w:bCs/>
+          <w:color w:val="000000"/>
+        </w:rPr>
+        <w:t xml:space="preserve"> por </w:t>
       </w:r>
       <w:proofErr w:type="spellStart"/>
       <w:r>
@@ -32602,11 +32621,14 @@
       <w:pPr>
         <w:pStyle w:val="Heading3"/>
       </w:pPr>
-      <w:bookmarkStart w:id="212" w:name="_Toc362718902"/>
-      <w:r>
-        <w:t>Ganancia por descarga</w:t>
-      </w:r>
-      <w:bookmarkEnd w:id="212"/>
+      <w:bookmarkStart w:id="211" w:name="_Toc362718902"/>
+      <w:r>
+        <w:t>Ingreso</w:t>
+      </w:r>
+      <w:r>
+        <w:t xml:space="preserve"> por descarga</w:t>
+      </w:r>
+      <w:bookmarkEnd w:id="211"/>
     </w:p>
     <w:p/>
     <w:p>
@@ -32614,7 +32636,21 @@
         <w:jc w:val="both"/>
       </w:pPr>
       <w:r>
-        <w:t>Para las estimaciones hemos desarrollado casos en donde la ganancia por descarga es tenida en cuenta y otros en los que no.  Para los casos en que si:</w:t>
+        <w:t xml:space="preserve">Para las estimaciones hemos desarrollado casos en donde </w:t>
+      </w:r>
+      <w:proofErr w:type="gramStart"/>
+      <w:r>
+        <w:t>la</w:t>
+      </w:r>
+      <w:proofErr w:type="gramEnd"/>
+      <w:r>
+        <w:t xml:space="preserve"> </w:t>
+      </w:r>
+      <w:r>
+        <w:t>ingreso</w:t>
+      </w:r>
+      <w:r>
+        <w:t xml:space="preserve"> por descarga es tenida en cuenta y otros en los que no.  Para los casos en que si:</w:t>
       </w:r>
     </w:p>
     <w:p>
@@ -32627,7 +32663,15 @@
           <w:bCs/>
           <w:color w:val="000000"/>
         </w:rPr>
-        <w:t xml:space="preserve">Ganancia por descarga: </w:t>
+        <w:t>Ingreso</w:t>
+      </w:r>
+      <w:r>
+        <w:rPr>
+          <w:b/>
+          <w:bCs/>
+          <w:color w:val="000000"/>
+        </w:rPr>
+        <w:t xml:space="preserve"> por descarga: </w:t>
       </w:r>
       <w:r>
         <w:rPr>
@@ -32653,18 +32697,32 @@
       <w:pPr>
         <w:pStyle w:val="Heading3"/>
       </w:pPr>
-      <w:bookmarkStart w:id="213" w:name="_Toc362718903"/>
+      <w:bookmarkStart w:id="212" w:name="_Toc362718903"/>
       <w:r>
         <w:t>Estimaciones para Social Toilette</w:t>
       </w:r>
-      <w:bookmarkEnd w:id="213"/>
+      <w:bookmarkEnd w:id="212"/>
     </w:p>
     <w:p>
       <w:pPr>
         <w:jc w:val="both"/>
       </w:pPr>
       <w:r>
-        <w:t>Para estimar las ganancias de la aplicación, se han tomado los valores antes detallados y se han considerado los siguientes casos/suposiciones:</w:t>
+        <w:t xml:space="preserve">Para estimar </w:t>
+      </w:r>
+      <w:proofErr w:type="gramStart"/>
+      <w:r>
+        <w:t>las</w:t>
+      </w:r>
+      <w:proofErr w:type="gramEnd"/>
+      <w:r>
+        <w:t xml:space="preserve"> </w:t>
+      </w:r>
+      <w:r>
+        <w:t>ingreso</w:t>
+      </w:r>
+      <w:r>
+        <w:t>s de la aplicación, se han tomado los valores antes detallados y se han considerado los siguientes casos/suposiciones:</w:t>
       </w:r>
     </w:p>
     <w:p>
@@ -32689,7 +32747,7 @@
       <w:pPr>
         <w:pStyle w:val="Heading3"/>
       </w:pPr>
-      <w:bookmarkStart w:id="214" w:name="_Toc362718904"/>
+      <w:bookmarkStart w:id="213" w:name="_Toc362718904"/>
       <w:r>
         <w:rPr>
           <w:sz w:val="26"/>
@@ -32697,13 +32755,13 @@
         </w:rPr>
         <w:t>Escenario 1: Mercado local</w:t>
       </w:r>
-      <w:bookmarkEnd w:id="214"/>
+      <w:bookmarkEnd w:id="213"/>
     </w:p>
     <w:p>
       <w:pPr>
         <w:pStyle w:val="Heading3"/>
       </w:pPr>
-      <w:bookmarkStart w:id="215" w:name="_Toc362718905"/>
+      <w:bookmarkStart w:id="214" w:name="_Toc362718905"/>
       <w:r>
         <w:rPr>
           <w:sz w:val="26"/>
@@ -32711,7 +32769,7 @@
         </w:rPr>
         <w:t>Mercado</w:t>
       </w:r>
-      <w:bookmarkEnd w:id="215"/>
+      <w:bookmarkEnd w:id="214"/>
     </w:p>
     <w:p/>
     <w:p>
@@ -32970,7 +33028,13 @@
         <w:pStyle w:val="Heading4"/>
       </w:pPr>
       <w:r>
-        <w:t>Caso1: Ganancias solo por publicidad</w:t>
+        <w:t xml:space="preserve">Caso1: </w:t>
+      </w:r>
+      <w:r>
+        <w:t xml:space="preserve">Ingresos </w:t>
+      </w:r>
+      <w:r>
+        <w:t xml:space="preserve"> solo por publicidad</w:t>
       </w:r>
     </w:p>
     <w:p>
@@ -33078,6 +33142,7 @@
                 <w:szCs w:val="20"/>
               </w:rPr>
             </w:pPr>
+            <w:proofErr w:type="spellStart"/>
             <w:r>
               <w:rPr>
                 <w:rFonts w:ascii="Calibri" w:eastAsia="Times New Roman" w:hAnsi="Calibri" w:cs="Times New Roman"/>
@@ -33085,7 +33150,17 @@
                 <w:sz w:val="20"/>
                 <w:szCs w:val="20"/>
               </w:rPr>
-              <w:t>Ganancia sin costo descarga</w:t>
+              <w:t>Ingesos</w:t>
+            </w:r>
+            <w:proofErr w:type="spellEnd"/>
+            <w:r>
+              <w:rPr>
+                <w:rFonts w:ascii="Calibri" w:eastAsia="Times New Roman" w:hAnsi="Calibri" w:cs="Times New Roman"/>
+                <w:color w:val="000000"/>
+                <w:sz w:val="20"/>
+                <w:szCs w:val="20"/>
+              </w:rPr>
+              <w:t xml:space="preserve"> sin costo descarga</w:t>
             </w:r>
           </w:p>
         </w:tc>
@@ -35321,21 +35396,14 @@
                 <w:rFonts w:ascii="Calibri" w:eastAsia="Times New Roman" w:hAnsi="Calibri" w:cs="Times New Roman"/>
                 <w:color w:val="000000"/>
               </w:rPr>
-              <w:t>Gana</w:t>
-            </w:r>
-            <w:r>
-              <w:rPr>
-                <w:rFonts w:ascii="Calibri" w:eastAsia="Times New Roman" w:hAnsi="Calibri" w:cs="Times New Roman"/>
-                <w:color w:val="000000"/>
-              </w:rPr>
-              <w:t>n</w:t>
-            </w:r>
-            <w:r>
-              <w:rPr>
-                <w:rFonts w:ascii="Calibri" w:eastAsia="Times New Roman" w:hAnsi="Calibri" w:cs="Times New Roman"/>
-                <w:color w:val="000000"/>
-              </w:rPr>
-              <w:t>cia con costo descarga</w:t>
+              <w:t>Ingreso</w:t>
+            </w:r>
+            <w:r>
+              <w:rPr>
+                <w:rFonts w:ascii="Calibri" w:eastAsia="Times New Roman" w:hAnsi="Calibri" w:cs="Times New Roman"/>
+                <w:color w:val="000000"/>
+              </w:rPr>
+              <w:t xml:space="preserve"> con costo descarga</w:t>
             </w:r>
           </w:p>
         </w:tc>
@@ -37225,7 +37293,7 @@
           <w:noProof/>
         </w:rPr>
         <w:drawing>
-          <wp:inline distT="0" distB="0" distL="0" distR="0" wp14:anchorId="69E8E912" wp14:editId="36E508EE">
+          <wp:inline distT="0" distB="0" distL="0" distR="0" wp14:anchorId="5C9B24BF" wp14:editId="46DD8D43">
             <wp:extent cx="4572000" cy="2743200"/>
             <wp:effectExtent l="0" t="0" r="19050" b="19050"/>
             <wp:docPr id="20" name="Chart 20"/>
@@ -37243,7 +37311,7 @@
       <w:pPr>
         <w:pStyle w:val="Heading3"/>
       </w:pPr>
-      <w:bookmarkStart w:id="216" w:name="_Toc362718906"/>
+      <w:bookmarkStart w:id="215" w:name="_Toc362718906"/>
       <w:r>
         <w:rPr>
           <w:sz w:val="26"/>
@@ -37274,13 +37342,13 @@
         </w:rPr>
         <w:t xml:space="preserve"> (aplicación exitosa similar)</w:t>
       </w:r>
-      <w:bookmarkEnd w:id="216"/>
+      <w:bookmarkEnd w:id="215"/>
     </w:p>
     <w:p>
       <w:pPr>
         <w:pStyle w:val="Heading3"/>
       </w:pPr>
-      <w:bookmarkStart w:id="217" w:name="_Toc362718907"/>
+      <w:bookmarkStart w:id="216" w:name="_Toc362718907"/>
       <w:r>
         <w:rPr>
           <w:sz w:val="26"/>
@@ -37288,7 +37356,7 @@
         </w:rPr>
         <w:t>Mercado</w:t>
       </w:r>
-      <w:bookmarkEnd w:id="217"/>
+      <w:bookmarkEnd w:id="216"/>
     </w:p>
     <w:p>
       <w:pPr>
@@ -37491,21 +37559,14 @@
                 <w:rFonts w:ascii="Calibri" w:eastAsia="Times New Roman" w:hAnsi="Calibri" w:cs="Times New Roman"/>
                 <w:color w:val="000000"/>
               </w:rPr>
-              <w:t>Gana</w:t>
-            </w:r>
-            <w:r>
-              <w:rPr>
-                <w:rFonts w:ascii="Calibri" w:eastAsia="Times New Roman" w:hAnsi="Calibri" w:cs="Times New Roman"/>
-                <w:color w:val="000000"/>
-              </w:rPr>
-              <w:t>n</w:t>
-            </w:r>
-            <w:r>
-              <w:rPr>
-                <w:rFonts w:ascii="Calibri" w:eastAsia="Times New Roman" w:hAnsi="Calibri" w:cs="Times New Roman"/>
-                <w:color w:val="000000"/>
-              </w:rPr>
-              <w:t>cia sin costo descarga</w:t>
+              <w:t>Ingreso</w:t>
+            </w:r>
+            <w:r>
+              <w:rPr>
+                <w:rFonts w:ascii="Calibri" w:eastAsia="Times New Roman" w:hAnsi="Calibri" w:cs="Times New Roman"/>
+                <w:color w:val="000000"/>
+              </w:rPr>
+              <w:t xml:space="preserve"> sin costo descarga</w:t>
             </w:r>
           </w:p>
         </w:tc>
@@ -39479,21 +39540,14 @@
                 <w:rFonts w:ascii="Calibri" w:eastAsia="Times New Roman" w:hAnsi="Calibri" w:cs="Times New Roman"/>
                 <w:color w:val="000000"/>
               </w:rPr>
-              <w:t>Gana</w:t>
-            </w:r>
-            <w:r>
-              <w:rPr>
-                <w:rFonts w:ascii="Calibri" w:eastAsia="Times New Roman" w:hAnsi="Calibri" w:cs="Times New Roman"/>
-                <w:color w:val="000000"/>
-              </w:rPr>
-              <w:t>n</w:t>
-            </w:r>
-            <w:r>
-              <w:rPr>
-                <w:rFonts w:ascii="Calibri" w:eastAsia="Times New Roman" w:hAnsi="Calibri" w:cs="Times New Roman"/>
-                <w:color w:val="000000"/>
-              </w:rPr>
-              <w:t xml:space="preserve">cia con </w:t>
+              <w:t>Ingreso</w:t>
+            </w:r>
+            <w:r>
+              <w:rPr>
+                <w:rFonts w:ascii="Calibri" w:eastAsia="Times New Roman" w:hAnsi="Calibri" w:cs="Times New Roman"/>
+                <w:color w:val="000000"/>
+              </w:rPr>
+              <w:t xml:space="preserve"> con </w:t>
             </w:r>
             <w:r>
               <w:rPr>
@@ -41394,7 +41448,7 @@
           <w:lang w:eastAsia="es-AR"/>
         </w:rPr>
         <w:drawing>
-          <wp:inline distT="0" distB="0" distL="0" distR="0" wp14:anchorId="1FA1BEB6" wp14:editId="6A92687D">
+          <wp:inline distT="0" distB="0" distL="0" distR="0" wp14:anchorId="3C812BB7" wp14:editId="4276E64B">
             <wp:extent cx="4572000" cy="2743200"/>
             <wp:effectExtent l="0" t="0" r="19050" b="19050"/>
             <wp:docPr id="21" name="Chart 21"/>
@@ -41442,12 +41496,12 @@
       <w:pPr>
         <w:pStyle w:val="Heading1"/>
       </w:pPr>
-      <w:bookmarkStart w:id="218" w:name="_Toc362718908"/>
+      <w:bookmarkStart w:id="217" w:name="_Toc362718908"/>
       <w:r>
         <w:lastRenderedPageBreak/>
         <w:t>Minutas</w:t>
       </w:r>
-      <w:bookmarkEnd w:id="218"/>
+      <w:bookmarkEnd w:id="217"/>
     </w:p>
     <w:p/>
     <w:p>
@@ -41455,11 +41509,11 @@
         <w:pStyle w:val="Heading3"/>
         <w:spacing w:before="0" w:after="160"/>
       </w:pPr>
-      <w:bookmarkStart w:id="219" w:name="_Toc362718909"/>
+      <w:bookmarkStart w:id="218" w:name="_Toc362718909"/>
       <w:r>
         <w:t>28-03-2013</w:t>
       </w:r>
-      <w:bookmarkEnd w:id="219"/>
+      <w:bookmarkEnd w:id="218"/>
     </w:p>
     <w:p/>
     <w:p>
@@ -41521,11 +41575,11 @@
         <w:pStyle w:val="Heading3"/>
         <w:spacing w:before="0" w:after="160"/>
       </w:pPr>
-      <w:bookmarkStart w:id="220" w:name="_Toc362718910"/>
+      <w:bookmarkStart w:id="219" w:name="_Toc362718910"/>
       <w:r>
         <w:t>04-04-2013</w:t>
       </w:r>
-      <w:bookmarkEnd w:id="220"/>
+      <w:bookmarkEnd w:id="219"/>
     </w:p>
     <w:p/>
     <w:p>
@@ -41909,11 +41963,11 @@
         <w:spacing w:before="0" w:after="160" w:line="100" w:lineRule="atLeast"/>
         <w:textAlignment w:val="baseline"/>
       </w:pPr>
-      <w:bookmarkStart w:id="221" w:name="_Toc362718911"/>
+      <w:bookmarkStart w:id="220" w:name="_Toc362718911"/>
       <w:r>
         <w:t>11-04-2013</w:t>
       </w:r>
-      <w:bookmarkEnd w:id="221"/>
+      <w:bookmarkEnd w:id="220"/>
     </w:p>
     <w:p/>
     <w:p>
@@ -43176,13 +43230,13 @@
         <w:spacing w:before="0" w:after="160" w:line="100" w:lineRule="atLeast"/>
         <w:textAlignment w:val="baseline"/>
       </w:pPr>
-      <w:bookmarkStart w:id="222" w:name="__DdeLink__3542_1929046173"/>
-      <w:bookmarkStart w:id="223" w:name="_Toc362718912"/>
+      <w:bookmarkStart w:id="221" w:name="__DdeLink__3542_1929046173"/>
+      <w:bookmarkStart w:id="222" w:name="_Toc362718912"/>
+      <w:bookmarkEnd w:id="221"/>
+      <w:r>
+        <w:t>25-04-2013</w:t>
+      </w:r>
       <w:bookmarkEnd w:id="222"/>
-      <w:r>
-        <w:t>25-04-2013</w:t>
-      </w:r>
-      <w:bookmarkEnd w:id="223"/>
     </w:p>
     <w:p/>
     <w:p>
@@ -43379,14 +43433,14 @@
         <w:jc w:val="both"/>
         <w:textAlignment w:val="baseline"/>
       </w:pPr>
-      <w:bookmarkStart w:id="224" w:name="_Toc362718913"/>
+      <w:bookmarkStart w:id="223" w:name="_Toc362718913"/>
       <w:r>
         <w:rPr>
           <w:rFonts w:ascii="Calibri" w:hAnsi="Calibri"/>
         </w:rPr>
         <w:t>30-05-2013</w:t>
       </w:r>
-      <w:bookmarkEnd w:id="224"/>
+      <w:bookmarkEnd w:id="223"/>
     </w:p>
     <w:p/>
     <w:p>
@@ -43573,11 +43627,11 @@
         <w:spacing w:before="0" w:after="160" w:line="100" w:lineRule="atLeast"/>
         <w:textAlignment w:val="baseline"/>
       </w:pPr>
-      <w:bookmarkStart w:id="225" w:name="_Toc362718914"/>
+      <w:bookmarkStart w:id="224" w:name="_Toc362718914"/>
       <w:r>
         <w:t>27-06-2013</w:t>
       </w:r>
-      <w:bookmarkEnd w:id="225"/>
+      <w:bookmarkEnd w:id="224"/>
     </w:p>
     <w:p/>
     <w:p>
@@ -43967,7 +44021,27 @@
           <w:shd w:val="clear" w:color="auto" w:fill="FFFFFF"/>
           <w:lang w:eastAsia="es-AR"/>
         </w:rPr>
-        <w:t>Nuestro proyecto es un proyecto de bajo costo, alto riesgo e impacto y alta ganancia. No vale la pena hablar de mitigar el riesgo, sino de porqué nuestro proyecto es un proyecto seguro. Comparar con aplicaciones de igual índole que pegaron en el mercado.</w:t>
+        <w:t xml:space="preserve">Nuestro proyecto es un proyecto de bajo costo, alto riesgo e impacto y alta </w:t>
+      </w:r>
+      <w:bookmarkStart w:id="225" w:name="_GoBack"/>
+      <w:r>
+        <w:rPr>
+          <w:rFonts w:eastAsia="Times New Roman" w:cs="Arial"/>
+          <w:color w:val="222222"/>
+          <w:shd w:val="clear" w:color="auto" w:fill="FFFFFF"/>
+          <w:lang w:eastAsia="es-AR"/>
+        </w:rPr>
+        <w:t>ganancia</w:t>
+      </w:r>
+      <w:bookmarkEnd w:id="225"/>
+      <w:r>
+        <w:rPr>
+          <w:rFonts w:eastAsia="Times New Roman" w:cs="Arial"/>
+          <w:color w:val="222222"/>
+          <w:shd w:val="clear" w:color="auto" w:fill="FFFFFF"/>
+          <w:lang w:eastAsia="es-AR"/>
+        </w:rPr>
+        <w:t>. No vale la pena hablar de mitigar el riesgo, sino de porqué nuestro proyecto es un proyecto seguro. Comparar con aplicaciones de igual índole que pegaron en el mercado.</w:t>
       </w:r>
     </w:p>
     <w:p>
@@ -55033,11 +55107,11 @@
         </c:dLbls>
         <c:marker val="1"/>
         <c:smooth val="0"/>
-        <c:axId val="106872832"/>
-        <c:axId val="106874368"/>
+        <c:axId val="117580928"/>
+        <c:axId val="117582464"/>
       </c:lineChart>
       <c:catAx>
-        <c:axId val="106872832"/>
+        <c:axId val="117580928"/>
         <c:scaling>
           <c:orientation val="minMax"/>
         </c:scaling>
@@ -55046,7 +55120,7 @@
         <c:majorTickMark val="out"/>
         <c:minorTickMark val="none"/>
         <c:tickLblPos val="nextTo"/>
-        <c:crossAx val="106874368"/>
+        <c:crossAx val="117582464"/>
         <c:crosses val="autoZero"/>
         <c:auto val="1"/>
         <c:lblAlgn val="ctr"/>
@@ -55054,7 +55128,7 @@
         <c:noMultiLvlLbl val="0"/>
       </c:catAx>
       <c:valAx>
-        <c:axId val="106874368"/>
+        <c:axId val="117582464"/>
         <c:scaling>
           <c:orientation val="minMax"/>
         </c:scaling>
@@ -55065,7 +55139,7 @@
         <c:majorTickMark val="out"/>
         <c:minorTickMark val="none"/>
         <c:tickLblPos val="nextTo"/>
-        <c:crossAx val="106872832"/>
+        <c:crossAx val="117580928"/>
         <c:crosses val="autoZero"/>
         <c:crossBetween val="between"/>
       </c:valAx>
@@ -55314,11 +55388,11 @@
         </c:dLbls>
         <c:marker val="1"/>
         <c:smooth val="0"/>
-        <c:axId val="106887040"/>
-        <c:axId val="106888576"/>
+        <c:axId val="117879168"/>
+        <c:axId val="117880704"/>
       </c:lineChart>
       <c:catAx>
-        <c:axId val="106887040"/>
+        <c:axId val="117879168"/>
         <c:scaling>
           <c:orientation val="minMax"/>
         </c:scaling>
@@ -55327,7 +55401,7 @@
         <c:majorTickMark val="out"/>
         <c:minorTickMark val="none"/>
         <c:tickLblPos val="nextTo"/>
-        <c:crossAx val="106888576"/>
+        <c:crossAx val="117880704"/>
         <c:crosses val="autoZero"/>
         <c:auto val="1"/>
         <c:lblAlgn val="ctr"/>
@@ -55335,7 +55409,7 @@
         <c:noMultiLvlLbl val="0"/>
       </c:catAx>
       <c:valAx>
-        <c:axId val="106888576"/>
+        <c:axId val="117880704"/>
         <c:scaling>
           <c:orientation val="minMax"/>
         </c:scaling>
@@ -55346,7 +55420,7 @@
         <c:majorTickMark val="out"/>
         <c:minorTickMark val="none"/>
         <c:tickLblPos val="nextTo"/>
-        <c:crossAx val="106887040"/>
+        <c:crossAx val="117879168"/>
         <c:crosses val="autoZero"/>
         <c:crossBetween val="between"/>
       </c:valAx>
@@ -55655,7 +55729,7 @@
 </file>
 
 <file path=customXml/itemProps1.xml><?xml version="1.0" encoding="utf-8"?>
-<ds:datastoreItem xmlns:ds="http://schemas.openxmlformats.org/officeDocument/2006/customXml" ds:itemID="{C342F26A-559E-4E83-8D41-C5FAD41BD78F}">
+<ds:datastoreItem xmlns:ds="http://schemas.openxmlformats.org/officeDocument/2006/customXml" ds:itemID="{C42DBBA3-716D-4D1E-A761-C2B1A30A7EFA}">
   <ds:schemaRefs>
     <ds:schemaRef ds:uri="http://schemas.openxmlformats.org/officeDocument/2006/bibliography"/>
   </ds:schemaRefs>

</xml_diff>